<commit_message>
Changed few minor language error
</commit_message>
<xml_diff>
--- a/assets/doc/resume.docx
+++ b/assets/doc/resume.docx
@@ -371,7 +371,34 @@
                 <w:sz w:val="18"/>
                 <w:szCs w:val="18"/>
               </w:rPr>
-              <w:t xml:space="preserve">I am a tenacious, balance and innovative learner which believes in hard-work and currently seeking Internships and </w:t>
+              <w:t xml:space="preserve">I am a tenacious, </w:t>
+            </w:r>
+            <w:r>
+              <w:rPr>
+                <w:rFonts w:ascii="Adobe Fan Heiti Std B" w:eastAsia="Adobe Fan Heiti Std B" w:hAnsi="Adobe Fan Heiti Std B"/>
+                <w:color w:val="767171" w:themeColor="background2" w:themeShade="80"/>
+                <w:sz w:val="18"/>
+                <w:szCs w:val="18"/>
+              </w:rPr>
+              <w:t>balance</w:t>
+            </w:r>
+            <w:r>
+              <w:rPr>
+                <w:rFonts w:ascii="Adobe Fan Heiti Std B" w:eastAsia="Adobe Fan Heiti Std B" w:hAnsi="Adobe Fan Heiti Std B"/>
+                <w:color w:val="767171" w:themeColor="background2" w:themeShade="80"/>
+                <w:sz w:val="18"/>
+                <w:szCs w:val="18"/>
+              </w:rPr>
+              <w:t>d,</w:t>
+            </w:r>
+            <w:r>
+              <w:rPr>
+                <w:rFonts w:ascii="Adobe Fan Heiti Std B" w:eastAsia="Adobe Fan Heiti Std B" w:hAnsi="Adobe Fan Heiti Std B"/>
+                <w:color w:val="767171" w:themeColor="background2" w:themeShade="80"/>
+                <w:sz w:val="18"/>
+                <w:szCs w:val="18"/>
+              </w:rPr>
+              <w:t xml:space="preserve"> and innovative learner which believes in hard-work and currently seeking Internships and </w:t>
             </w:r>
             <w:r>
               <w:rPr>
@@ -619,7 +646,21 @@
                 <w:rFonts w:ascii="Adobe Fan Heiti Std B" w:eastAsia="Adobe Fan Heiti Std B" w:hAnsi="Adobe Fan Heiti Std B"/>
                 <w:color w:val="767171" w:themeColor="background2" w:themeShade="80"/>
               </w:rPr>
-              <w:t>September 2020 (Vadodara)</w:t>
+              <w:t>Sept</w:t>
+            </w:r>
+            <w:r>
+              <w:rPr>
+                <w:rFonts w:ascii="Adobe Fan Heiti Std B" w:eastAsia="Adobe Fan Heiti Std B" w:hAnsi="Adobe Fan Heiti Std B"/>
+                <w:color w:val="767171" w:themeColor="background2" w:themeShade="80"/>
+              </w:rPr>
+              <w:t>ember</w:t>
+            </w:r>
+            <w:r>
+              <w:rPr>
+                <w:rFonts w:ascii="Adobe Fan Heiti Std B" w:eastAsia="Adobe Fan Heiti Std B" w:hAnsi="Adobe Fan Heiti Std B"/>
+                <w:color w:val="767171" w:themeColor="background2" w:themeShade="80"/>
+              </w:rPr>
+              <w:t xml:space="preserve"> 2020 (Vadodara)</w:t>
             </w:r>
           </w:p>
           <w:p>
@@ -779,7 +820,21 @@
                 <w:rFonts w:ascii="Adobe Fan Heiti Std B" w:eastAsia="Adobe Fan Heiti Std B" w:hAnsi="Adobe Fan Heiti Std B"/>
                 <w:color w:val="767171" w:themeColor="background2" w:themeShade="80"/>
               </w:rPr>
-              <w:t xml:space="preserve">Nov 2020 </w:t>
+              <w:t>Nov</w:t>
+            </w:r>
+            <w:r>
+              <w:rPr>
+                <w:rFonts w:ascii="Adobe Fan Heiti Std B" w:eastAsia="Adobe Fan Heiti Std B" w:hAnsi="Adobe Fan Heiti Std B"/>
+                <w:color w:val="767171" w:themeColor="background2" w:themeShade="80"/>
+              </w:rPr>
+              <w:t>ember</w:t>
+            </w:r>
+            <w:r>
+              <w:rPr>
+                <w:rFonts w:ascii="Adobe Fan Heiti Std B" w:eastAsia="Adobe Fan Heiti Std B" w:hAnsi="Adobe Fan Heiti Std B"/>
+                <w:color w:val="767171" w:themeColor="background2" w:themeShade="80"/>
+              </w:rPr>
+              <w:t xml:space="preserve"> 2020 </w:t>
             </w:r>
             <w:r>
               <w:rPr>
@@ -794,6 +849,13 @@
                 <w:color w:val="767171" w:themeColor="background2" w:themeShade="80"/>
               </w:rPr>
               <w:t xml:space="preserve"> Feb</w:t>
+            </w:r>
+            <w:r>
+              <w:rPr>
+                <w:rFonts w:ascii="Adobe Fan Heiti Std B" w:eastAsia="Adobe Fan Heiti Std B" w:hAnsi="Adobe Fan Heiti Std B"/>
+                <w:color w:val="767171" w:themeColor="background2" w:themeShade="80"/>
+              </w:rPr>
+              <w:t>ruary</w:t>
             </w:r>
             <w:r>
               <w:rPr>
@@ -995,7 +1057,35 @@
                 <w:rFonts w:ascii="Adobe Fan Heiti Std B" w:eastAsia="Adobe Fan Heiti Std B" w:hAnsi="Adobe Fan Heiti Std B"/>
                 <w:color w:val="767171" w:themeColor="background2" w:themeShade="80"/>
               </w:rPr>
-              <w:t>Nov 2020 - Dec 2020</w:t>
+              <w:t>Nov</w:t>
+            </w:r>
+            <w:r>
+              <w:rPr>
+                <w:rFonts w:ascii="Adobe Fan Heiti Std B" w:eastAsia="Adobe Fan Heiti Std B" w:hAnsi="Adobe Fan Heiti Std B"/>
+                <w:color w:val="767171" w:themeColor="background2" w:themeShade="80"/>
+              </w:rPr>
+              <w:t>ember</w:t>
+            </w:r>
+            <w:r>
+              <w:rPr>
+                <w:rFonts w:ascii="Adobe Fan Heiti Std B" w:eastAsia="Adobe Fan Heiti Std B" w:hAnsi="Adobe Fan Heiti Std B"/>
+                <w:color w:val="767171" w:themeColor="background2" w:themeShade="80"/>
+              </w:rPr>
+              <w:t xml:space="preserve"> 2020 - Dec</w:t>
+            </w:r>
+            <w:r>
+              <w:rPr>
+                <w:rFonts w:ascii="Adobe Fan Heiti Std B" w:eastAsia="Adobe Fan Heiti Std B" w:hAnsi="Adobe Fan Heiti Std B"/>
+                <w:color w:val="767171" w:themeColor="background2" w:themeShade="80"/>
+              </w:rPr>
+              <w:t>ember</w:t>
+            </w:r>
+            <w:r>
+              <w:rPr>
+                <w:rFonts w:ascii="Adobe Fan Heiti Std B" w:eastAsia="Adobe Fan Heiti Std B" w:hAnsi="Adobe Fan Heiti Std B"/>
+                <w:color w:val="767171" w:themeColor="background2" w:themeShade="80"/>
+              </w:rPr>
+              <w:t xml:space="preserve"> 2020</w:t>
             </w:r>
           </w:p>
           <w:p>
@@ -1169,7 +1259,47 @@
                 <w:szCs w:val="22"/>
                 <w:lang w:eastAsia="en-US"/>
               </w:rPr>
-              <w:t>Mar 2007 - Mar 2017</w:t>
+              <w:t>Mar</w:t>
+            </w:r>
+            <w:r>
+              <w:rPr>
+                <w:rFonts w:ascii="Adobe Fan Heiti Std B" w:eastAsia="Adobe Fan Heiti Std B" w:hAnsi="Adobe Fan Heiti Std B" w:cstheme="minorBidi"/>
+                <w:color w:val="767171" w:themeColor="background2" w:themeShade="80"/>
+                <w:sz w:val="22"/>
+                <w:szCs w:val="22"/>
+                <w:lang w:eastAsia="en-US"/>
+              </w:rPr>
+              <w:t>ch</w:t>
+            </w:r>
+            <w:r>
+              <w:rPr>
+                <w:rFonts w:ascii="Adobe Fan Heiti Std B" w:eastAsia="Adobe Fan Heiti Std B" w:hAnsi="Adobe Fan Heiti Std B" w:cstheme="minorBidi"/>
+                <w:color w:val="767171" w:themeColor="background2" w:themeShade="80"/>
+                <w:sz w:val="22"/>
+                <w:szCs w:val="22"/>
+                <w:lang w:eastAsia="en-US"/>
+              </w:rPr>
+              <w:t xml:space="preserve"> 2007 - Mar</w:t>
+            </w:r>
+            <w:r>
+              <w:rPr>
+                <w:rFonts w:ascii="Adobe Fan Heiti Std B" w:eastAsia="Adobe Fan Heiti Std B" w:hAnsi="Adobe Fan Heiti Std B" w:cstheme="minorBidi"/>
+                <w:color w:val="767171" w:themeColor="background2" w:themeShade="80"/>
+                <w:sz w:val="22"/>
+                <w:szCs w:val="22"/>
+                <w:lang w:eastAsia="en-US"/>
+              </w:rPr>
+              <w:t>ch</w:t>
+            </w:r>
+            <w:r>
+              <w:rPr>
+                <w:rFonts w:ascii="Adobe Fan Heiti Std B" w:eastAsia="Adobe Fan Heiti Std B" w:hAnsi="Adobe Fan Heiti Std B" w:cstheme="minorBidi"/>
+                <w:color w:val="767171" w:themeColor="background2" w:themeShade="80"/>
+                <w:sz w:val="22"/>
+                <w:szCs w:val="22"/>
+                <w:lang w:eastAsia="en-US"/>
+              </w:rPr>
+              <w:t xml:space="preserve"> 2017</w:t>
             </w:r>
           </w:p>
           <w:p>
@@ -1299,7 +1429,27 @@
                 <w:szCs w:val="22"/>
                 <w:lang w:eastAsia="en-US"/>
               </w:rPr>
-              <w:t>Mar 2017 (Anand)</w:t>
+              <w:t>Mar</w:t>
+            </w:r>
+            <w:r>
+              <w:rPr>
+                <w:rFonts w:ascii="Adobe Fan Heiti Std B" w:eastAsia="Adobe Fan Heiti Std B" w:hAnsi="Adobe Fan Heiti Std B" w:cstheme="minorBidi"/>
+                <w:color w:val="767171" w:themeColor="background2" w:themeShade="80"/>
+                <w:sz w:val="22"/>
+                <w:szCs w:val="22"/>
+                <w:lang w:eastAsia="en-US"/>
+              </w:rPr>
+              <w:t>ch</w:t>
+            </w:r>
+            <w:r>
+              <w:rPr>
+                <w:rFonts w:ascii="Adobe Fan Heiti Std B" w:eastAsia="Adobe Fan Heiti Std B" w:hAnsi="Adobe Fan Heiti Std B" w:cstheme="minorBidi"/>
+                <w:color w:val="767171" w:themeColor="background2" w:themeShade="80"/>
+                <w:sz w:val="22"/>
+                <w:szCs w:val="22"/>
+                <w:lang w:eastAsia="en-US"/>
+              </w:rPr>
+              <w:t xml:space="preserve"> 2017 (Anand)</w:t>
             </w:r>
           </w:p>
           <w:p>
@@ -1321,7 +1471,25 @@
                 <w:sz w:val="18"/>
                 <w:szCs w:val="18"/>
               </w:rPr>
-              <w:t>Gujarat Technical University </w:t>
+              <w:t>Gujarat Techn</w:t>
+            </w:r>
+            <w:r>
+              <w:rPr>
+                <w:rFonts w:ascii="Adobe Fan Heiti Std B" w:eastAsia="Adobe Fan Heiti Std B" w:hAnsi="Adobe Fan Heiti Std B"/>
+                <w:color w:val="767171" w:themeColor="background2" w:themeShade="80"/>
+                <w:sz w:val="18"/>
+                <w:szCs w:val="18"/>
+              </w:rPr>
+              <w:t>ological</w:t>
+            </w:r>
+            <w:r>
+              <w:rPr>
+                <w:rFonts w:ascii="Adobe Fan Heiti Std B" w:eastAsia="Adobe Fan Heiti Std B" w:hAnsi="Adobe Fan Heiti Std B"/>
+                <w:color w:val="767171" w:themeColor="background2" w:themeShade="80"/>
+                <w:sz w:val="18"/>
+                <w:szCs w:val="18"/>
+              </w:rPr>
+              <w:t xml:space="preserve"> University </w:t>
             </w:r>
           </w:p>
           <w:p>
@@ -2196,7 +2364,25 @@
                 <w:sz w:val="18"/>
                 <w:szCs w:val="18"/>
               </w:rPr>
-              <w:t>11 October 1999</w:t>
+              <w:t>11 October</w:t>
+            </w:r>
+            <w:r>
+              <w:rPr>
+                <w:rFonts w:ascii="Adobe Fan Heiti Std B" w:eastAsia="Adobe Fan Heiti Std B" w:hAnsi="Adobe Fan Heiti Std B"/>
+                <w:color w:val="767171" w:themeColor="background2" w:themeShade="80"/>
+                <w:sz w:val="18"/>
+                <w:szCs w:val="18"/>
+              </w:rPr>
+              <w:t xml:space="preserve">, </w:t>
+            </w:r>
+            <w:r>
+              <w:rPr>
+                <w:rFonts w:ascii="Adobe Fan Heiti Std B" w:eastAsia="Adobe Fan Heiti Std B" w:hAnsi="Adobe Fan Heiti Std B"/>
+                <w:color w:val="767171" w:themeColor="background2" w:themeShade="80"/>
+                <w:sz w:val="18"/>
+                <w:szCs w:val="18"/>
+              </w:rPr>
+              <w:t>1999</w:t>
             </w:r>
           </w:p>
         </w:tc>
@@ -4705,7 +4891,7 @@
                 <w:sz w:val="18"/>
                 <w:szCs w:val="18"/>
               </w:rPr>
-              <w:t xml:space="preserve">Ability to Multitask. </w:t>
+              <w:t xml:space="preserve">Ability to Multitask </w:t>
             </w:r>
           </w:p>
           <w:p>
@@ -6252,7 +6438,7 @@
                 <w:sz w:val="18"/>
                 <w:szCs w:val="18"/>
               </w:rPr>
-              <w:t>Ability to work Under Pressure.</w:t>
+              <w:t>Ability to work Under Pressure</w:t>
             </w:r>
           </w:p>
           <w:p>
@@ -7244,7 +7430,16 @@
                 <w:sz w:val="18"/>
                 <w:szCs w:val="18"/>
               </w:rPr>
-              <w:t xml:space="preserve">Binge Watch </w:t>
+              <w:t>Binge Watch</w:t>
+            </w:r>
+            <w:r>
+              <w:rPr>
+                <w:rFonts w:ascii="Adobe Fan Heiti Std B" w:eastAsia="Adobe Fan Heiti Std B" w:hAnsi="Adobe Fan Heiti Std B"/>
+                <w:color w:val="0D0D0D" w:themeColor="text1" w:themeTint="F2"/>
+                <w:sz w:val="18"/>
+                <w:szCs w:val="18"/>
+              </w:rPr>
+              <w:t>ing</w:t>
             </w:r>
           </w:p>
           <w:p>

</xml_diff>